<commit_message>
viewmodel work in progress
</commit_message>
<xml_diff>
--- a/Documents/API.docx
+++ b/Documents/API.docx
@@ -9,11 +9,11 @@
         <w:tblLook w:val="04A0" w:firstRow="1" w:lastRow="0" w:firstColumn="1" w:lastColumn="0" w:noHBand="0" w:noVBand="1"/>
       </w:tblPr>
       <w:tblGrid>
-        <w:gridCol w:w="1957"/>
-        <w:gridCol w:w="1966"/>
-        <w:gridCol w:w="1957"/>
-        <w:gridCol w:w="1957"/>
-        <w:gridCol w:w="1957"/>
+        <w:gridCol w:w="2161"/>
+        <w:gridCol w:w="1896"/>
+        <w:gridCol w:w="1929"/>
+        <w:gridCol w:w="1921"/>
+        <w:gridCol w:w="1887"/>
       </w:tblGrid>
       <w:tr>
         <w:trPr>
@@ -79,9 +79,14 @@
             <w:tcW w:w="1957" w:type="dxa"/>
           </w:tcPr>
           <w:p>
+            <w:proofErr w:type="spellStart"/>
+            <w:r>
+              <w:t>User</w:t>
+            </w:r>
             <w:r>
               <w:t>ProfileQueries</w:t>
             </w:r>
+            <w:proofErr w:type="spellEnd"/>
           </w:p>
         </w:tc>
         <w:tc>
@@ -134,8 +139,16 @@
             <w:tcW w:w="1957" w:type="dxa"/>
           </w:tcPr>
           <w:p>
-            <w:r>
-              <w:t>ProfileQueries/Id</w:t>
+            <w:proofErr w:type="spellStart"/>
+            <w:r>
+              <w:t>User</w:t>
+            </w:r>
+            <w:r>
+              <w:t>ProfileQueries</w:t>
+            </w:r>
+            <w:proofErr w:type="spellEnd"/>
+            <w:r>
+              <w:t>/Id</w:t>
             </w:r>
           </w:p>
         </w:tc>
@@ -305,9 +318,11 @@
             <w:tcW w:w="1957" w:type="dxa"/>
           </w:tcPr>
           <w:p>
+            <w:proofErr w:type="spellStart"/>
             <w:r>
               <w:t>StateProvinces</w:t>
             </w:r>
+            <w:proofErr w:type="spellEnd"/>
           </w:p>
         </w:tc>
         <w:tc>
@@ -326,8 +341,13 @@
           </w:tcPr>
           <w:p>
             <w:r>
-              <w:t>Gets StateProvinces</w:t>
-            </w:r>
+              <w:t xml:space="preserve">Gets </w:t>
+            </w:r>
+            <w:proofErr w:type="spellStart"/>
+            <w:r>
+              <w:t>StateProvinces</w:t>
+            </w:r>
+            <w:proofErr w:type="spellEnd"/>
           </w:p>
         </w:tc>
         <w:tc>
@@ -360,8 +380,13 @@
             <w:tcW w:w="1957" w:type="dxa"/>
           </w:tcPr>
           <w:p>
-            <w:r>
-              <w:t>StateProvinces/Id</w:t>
+            <w:proofErr w:type="spellStart"/>
+            <w:r>
+              <w:t>StateProvinces</w:t>
+            </w:r>
+            <w:proofErr w:type="spellEnd"/>
+            <w:r>
+              <w:t>/Id</w:t>
             </w:r>
           </w:p>
         </w:tc>
@@ -381,8 +406,13 @@
           </w:tcPr>
           <w:p>
             <w:r>
-              <w:t>Gets StateProvince</w:t>
-            </w:r>
+              <w:t xml:space="preserve">Gets </w:t>
+            </w:r>
+            <w:proofErr w:type="spellStart"/>
+            <w:r>
+              <w:t>StateProvince</w:t>
+            </w:r>
+            <w:proofErr w:type="spellEnd"/>
           </w:p>
         </w:tc>
         <w:tc>
@@ -403,8 +433,6 @@
             <w:r>
               <w:t>Error</w:t>
             </w:r>
-            <w:bookmarkStart w:id="0" w:name="_GoBack"/>
-            <w:bookmarkEnd w:id="0"/>
           </w:p>
         </w:tc>
       </w:tr>
@@ -655,6 +683,15 @@
       </w:tr>
     </w:tbl>
     <w:p/>
+    <w:p>
+      <w:proofErr w:type="spellStart"/>
+      <w:r>
+        <w:t>UserProfileQuery</w:t>
+      </w:r>
+      <w:bookmarkStart w:id="0" w:name="_GoBack"/>
+      <w:bookmarkEnd w:id="0"/>
+      <w:proofErr w:type="spellEnd"/>
+    </w:p>
     <w:sectPr>
       <w:pgSz w:w="12240" w:h="15840"/>
       <w:pgMar w:top="1440" w:right="1440" w:bottom="1440" w:left="1440" w:header="720" w:footer="720" w:gutter="0"/>

</xml_diff>